<commit_message>
Se anexó el monitoreo de actividades
</commit_message>
<xml_diff>
--- a/Overthinking Inspecciones/Análisis de diseño/Checklist/1/Checklist Análisis de Diseño_AlexandraOM.docx
+++ b/Overthinking Inspecciones/Análisis de diseño/Checklist/1/Checklist Análisis de Diseño_AlexandraOM.docx
@@ -47,6 +47,7 @@
                 <w:szCs w:val="28"/>
               </w:rPr>
             </w:pPr>
+            <w:proofErr w:type="spellStart"/>
             <w:r>
               <w:rPr>
                 <w:rFonts w:eastAsia="Calibri"/>
@@ -55,8 +56,31 @@
                 <w:sz w:val="28"/>
                 <w:szCs w:val="28"/>
               </w:rPr>
-              <w:t>Análisis de diseño</w:t>
-            </w:r>
+              <w:t>Análisis</w:t>
+            </w:r>
+            <w:proofErr w:type="spellEnd"/>
+            <w:r>
+              <w:rPr>
+                <w:rFonts w:eastAsia="Calibri"/>
+                <w:b/>
+                <w:bCs/>
+                <w:sz w:val="28"/>
+                <w:szCs w:val="28"/>
+              </w:rPr>
+              <w:t xml:space="preserve"> de </w:t>
+            </w:r>
+            <w:proofErr w:type="spellStart"/>
+            <w:r>
+              <w:rPr>
+                <w:rFonts w:eastAsia="Calibri"/>
+                <w:b/>
+                <w:bCs/>
+                <w:sz w:val="28"/>
+                <w:szCs w:val="28"/>
+              </w:rPr>
+              <w:t>diseño</w:t>
+            </w:r>
+            <w:proofErr w:type="spellEnd"/>
           </w:p>
         </w:tc>
       </w:tr>
@@ -81,6 +105,7 @@
                 <w:szCs w:val="24"/>
               </w:rPr>
             </w:pPr>
+            <w:proofErr w:type="spellStart"/>
             <w:r>
               <w:rPr>
                 <w:rFonts w:eastAsia="Calibri"/>
@@ -89,7 +114,28 @@
                 <w:sz w:val="24"/>
                 <w:szCs w:val="24"/>
               </w:rPr>
-              <w:t>Fecha: dd/mm/aaaa</w:t>
+              <w:t>Fecha</w:t>
+            </w:r>
+            <w:proofErr w:type="spellEnd"/>
+            <w:r>
+              <w:rPr>
+                <w:rFonts w:eastAsia="Calibri"/>
+                <w:b/>
+                <w:bCs/>
+                <w:sz w:val="24"/>
+                <w:szCs w:val="24"/>
+              </w:rPr>
+              <w:t xml:space="preserve">: </w:t>
+            </w:r>
+            <w:r>
+              <w:rPr>
+                <w:rFonts w:eastAsia="Calibri"/>
+                <w:b/>
+                <w:bCs/>
+                <w:sz w:val="24"/>
+                <w:szCs w:val="24"/>
+              </w:rPr>
+              <w:t>09/06/2021</w:t>
             </w:r>
           </w:p>
         </w:tc>
@@ -114,6 +160,7 @@
                 <w:szCs w:val="24"/>
               </w:rPr>
             </w:pPr>
+            <w:proofErr w:type="spellStart"/>
             <w:r>
               <w:rPr>
                 <w:rFonts w:eastAsia="Calibri"/>
@@ -124,6 +171,7 @@
               </w:rPr>
               <w:t>Identificación</w:t>
             </w:r>
+            <w:proofErr w:type="spellEnd"/>
           </w:p>
         </w:tc>
       </w:tr>
@@ -174,18 +222,42 @@
                 <w:rFonts w:eastAsia="Calibri"/>
               </w:rPr>
             </w:pPr>
-            <w:r>
-              <w:rPr>
-                <w:rFonts w:eastAsia="Calibri"/>
-              </w:rPr>
-              <w:t xml:space="preserve">Producto: </w:t>
-            </w:r>
-            <w:r>
-              <w:rPr>
-                <w:rFonts w:eastAsia="Calibri"/>
-              </w:rPr>
-              <w:t>Análisis de diseño</w:t>
-            </w:r>
+            <w:proofErr w:type="spellStart"/>
+            <w:r>
+              <w:rPr>
+                <w:rFonts w:eastAsia="Calibri"/>
+              </w:rPr>
+              <w:t>Producto</w:t>
+            </w:r>
+            <w:proofErr w:type="spellEnd"/>
+            <w:r>
+              <w:rPr>
+                <w:rFonts w:eastAsia="Calibri"/>
+              </w:rPr>
+              <w:t xml:space="preserve">: </w:t>
+            </w:r>
+            <w:proofErr w:type="spellStart"/>
+            <w:r>
+              <w:rPr>
+                <w:rFonts w:eastAsia="Calibri"/>
+              </w:rPr>
+              <w:t>Análisis</w:t>
+            </w:r>
+            <w:proofErr w:type="spellEnd"/>
+            <w:r>
+              <w:rPr>
+                <w:rFonts w:eastAsia="Calibri"/>
+              </w:rPr>
+              <w:t xml:space="preserve"> de </w:t>
+            </w:r>
+            <w:proofErr w:type="spellStart"/>
+            <w:r>
+              <w:rPr>
+                <w:rFonts w:eastAsia="Calibri"/>
+              </w:rPr>
+              <w:t>diseño</w:t>
+            </w:r>
+            <w:proofErr w:type="spellEnd"/>
           </w:p>
         </w:tc>
       </w:tr>
@@ -209,6 +281,7 @@
                 <w:szCs w:val="24"/>
               </w:rPr>
             </w:pPr>
+            <w:proofErr w:type="spellStart"/>
             <w:r>
               <w:rPr>
                 <w:rFonts w:eastAsia="Calibri"/>
@@ -219,6 +292,7 @@
               </w:rPr>
               <w:t>Rol</w:t>
             </w:r>
+            <w:proofErr w:type="spellEnd"/>
           </w:p>
         </w:tc>
       </w:tr>
@@ -265,8 +339,39 @@
                 <w:szCs w:val="24"/>
                 <w:lang w:val="es-MX"/>
               </w:rPr>
-              <w:t>Alexandra Guadalupe Adelfa Oreza Mendicuti</w:t>
-            </w:r>
+              <w:t xml:space="preserve">Alexandra Guadalupe Adelfa </w:t>
+            </w:r>
+            <w:proofErr w:type="spellStart"/>
+            <w:r>
+              <w:rPr>
+                <w:rFonts w:eastAsia="Calibri"/>
+                <w:sz w:val="24"/>
+                <w:szCs w:val="24"/>
+                <w:lang w:val="es-MX"/>
+              </w:rPr>
+              <w:t>Oreza</w:t>
+            </w:r>
+            <w:proofErr w:type="spellEnd"/>
+            <w:r>
+              <w:rPr>
+                <w:rFonts w:eastAsia="Calibri"/>
+                <w:sz w:val="24"/>
+                <w:szCs w:val="24"/>
+                <w:lang w:val="es-MX"/>
+              </w:rPr>
+              <w:t xml:space="preserve"> </w:t>
+            </w:r>
+            <w:proofErr w:type="spellStart"/>
+            <w:r>
+              <w:rPr>
+                <w:rFonts w:eastAsia="Calibri"/>
+                <w:sz w:val="24"/>
+                <w:szCs w:val="24"/>
+                <w:lang w:val="es-MX"/>
+              </w:rPr>
+              <w:t>Mendicuti</w:t>
+            </w:r>
+            <w:proofErr w:type="spellEnd"/>
           </w:p>
         </w:tc>
         <w:tc>
@@ -356,12 +461,14 @@
                 <w:rFonts w:eastAsia="Calibri"/>
               </w:rPr>
             </w:pPr>
+            <w:proofErr w:type="spellStart"/>
             <w:r>
               <w:rPr>
                 <w:rFonts w:eastAsia="Calibri"/>
               </w:rPr>
               <w:t>Moderador</w:t>
             </w:r>
+            <w:proofErr w:type="spellEnd"/>
           </w:p>
         </w:tc>
         <w:tc>
@@ -438,11 +545,19 @@
                 <w:rFonts w:eastAsia="Calibri"/>
               </w:rPr>
             </w:pPr>
-            <w:r>
-              <w:rPr>
-                <w:rFonts w:eastAsia="Calibri"/>
-              </w:rPr>
-              <w:t xml:space="preserve">Teléfono: </w:t>
+            <w:proofErr w:type="spellStart"/>
+            <w:r>
+              <w:rPr>
+                <w:rFonts w:eastAsia="Calibri"/>
+              </w:rPr>
+              <w:t>Teléfono</w:t>
+            </w:r>
+            <w:proofErr w:type="spellEnd"/>
+            <w:r>
+              <w:rPr>
+                <w:rFonts w:eastAsia="Calibri"/>
+              </w:rPr>
+              <w:t xml:space="preserve">: </w:t>
             </w:r>
           </w:p>
           <w:p>
@@ -475,12 +590,14 @@
                 <w:rFonts w:eastAsia="Calibri"/>
               </w:rPr>
             </w:pPr>
+            <w:proofErr w:type="spellStart"/>
             <w:r>
               <w:rPr>
                 <w:rFonts w:eastAsia="Calibri"/>
               </w:rPr>
               <w:t>Presentador</w:t>
             </w:r>
+            <w:proofErr w:type="spellEnd"/>
           </w:p>
         </w:tc>
         <w:tc>
@@ -633,12 +750,14 @@
                 <w:rFonts w:eastAsia="Calibri"/>
               </w:rPr>
             </w:pPr>
+            <w:proofErr w:type="spellStart"/>
             <w:r>
               <w:rPr>
                 <w:rFonts w:eastAsia="Calibri"/>
               </w:rPr>
               <w:t>Secretario</w:t>
             </w:r>
+            <w:proofErr w:type="spellEnd"/>
           </w:p>
         </w:tc>
         <w:tc>
@@ -798,6 +917,7 @@
                 <w:szCs w:val="24"/>
               </w:rPr>
             </w:pPr>
+            <w:proofErr w:type="spellStart"/>
             <w:r>
               <w:rPr>
                 <w:rFonts w:eastAsia="Calibri"/>
@@ -806,6 +926,7 @@
               </w:rPr>
               <w:t>Completitud</w:t>
             </w:r>
+            <w:proofErr w:type="spellEnd"/>
           </w:p>
         </w:tc>
         <w:tc>
@@ -1204,7 +1325,23 @@
                 <w:rFonts w:eastAsia="Calibri"/>
                 <w:lang w:val="es-MX"/>
               </w:rPr>
-              <w:t>¿Se hizo uso de CogTool correctamente?</w:t>
+              <w:t xml:space="preserve">¿Se hizo uso de </w:t>
+            </w:r>
+            <w:proofErr w:type="spellStart"/>
+            <w:r>
+              <w:rPr>
+                <w:rFonts w:eastAsia="Calibri"/>
+                <w:lang w:val="es-MX"/>
+              </w:rPr>
+              <w:t>CogTool</w:t>
+            </w:r>
+            <w:proofErr w:type="spellEnd"/>
+            <w:r>
+              <w:rPr>
+                <w:rFonts w:eastAsia="Calibri"/>
+                <w:lang w:val="es-MX"/>
+              </w:rPr>
+              <w:t xml:space="preserve"> correctamente?</w:t>
             </w:r>
           </w:p>
         </w:tc>
@@ -1286,7 +1423,23 @@
                 <w:rFonts w:eastAsia="Calibri"/>
                 <w:lang w:val="es-MX"/>
               </w:rPr>
-              <w:t>¿Se hizo uso de Cogulator correctamente?</w:t>
+              <w:t xml:space="preserve">¿Se hizo uso de </w:t>
+            </w:r>
+            <w:proofErr w:type="spellStart"/>
+            <w:r>
+              <w:rPr>
+                <w:rFonts w:eastAsia="Calibri"/>
+                <w:lang w:val="es-MX"/>
+              </w:rPr>
+              <w:t>Cogulator</w:t>
+            </w:r>
+            <w:proofErr w:type="spellEnd"/>
+            <w:r>
+              <w:rPr>
+                <w:rFonts w:eastAsia="Calibri"/>
+                <w:lang w:val="es-MX"/>
+              </w:rPr>
+              <w:t xml:space="preserve"> correctamente?</w:t>
             </w:r>
           </w:p>
         </w:tc>
@@ -1835,8 +1988,13 @@
       </w:pPr>
     </w:p>
     <w:p>
+      <w:proofErr w:type="spellStart"/>
       <w:r>
-        <w:t>Notas:</w:t>
+        <w:t>Notas</w:t>
+      </w:r>
+      <w:proofErr w:type="spellEnd"/>
+      <w:r>
+        <w:t>:</w:t>
       </w:r>
     </w:p>
     <w:p>
@@ -1847,8 +2005,13 @@
           <w:numId w:val="1"/>
         </w:numPr>
       </w:pPr>
+      <w:proofErr w:type="spellStart"/>
       <w:r>
-        <w:t>Clic vs click</w:t>
+        <w:t>Clic</w:t>
+      </w:r>
+      <w:proofErr w:type="spellEnd"/>
+      <w:r>
+        <w:t xml:space="preserve"> vs click</w:t>
       </w:r>
     </w:p>
     <w:p>
@@ -1872,7 +2035,21 @@
         <w:rPr>
           <w:lang w:val="es-MX"/>
         </w:rPr>
-        <w:t xml:space="preserve"> (KLM con la herramienta CogTool)</w:t>
+        <w:t xml:space="preserve"> (KLM con la herramienta </w:t>
+      </w:r>
+      <w:proofErr w:type="spellStart"/>
+      <w:r>
+        <w:rPr>
+          <w:lang w:val="es-MX"/>
+        </w:rPr>
+        <w:t>CogTool</w:t>
+      </w:r>
+      <w:proofErr w:type="spellEnd"/>
+      <w:r>
+        <w:rPr>
+          <w:lang w:val="es-MX"/>
+        </w:rPr>
+        <w:t>)</w:t>
       </w:r>
       <w:r>
         <w:rPr>
@@ -1920,7 +2097,23 @@
         </w:numPr>
       </w:pPr>
       <w:r>
-        <w:t>Error en “Coog-Tool”</w:t>
+        <w:t xml:space="preserve">Error </w:t>
+      </w:r>
+      <w:proofErr w:type="spellStart"/>
+      <w:r>
+        <w:t>en</w:t>
+      </w:r>
+      <w:proofErr w:type="spellEnd"/>
+      <w:r>
+        <w:t xml:space="preserve"> “</w:t>
+      </w:r>
+      <w:proofErr w:type="spellStart"/>
+      <w:r>
+        <w:t>Coog</w:t>
+      </w:r>
+      <w:proofErr w:type="spellEnd"/>
+      <w:r>
+        <w:t>-Tool”</w:t>
       </w:r>
     </w:p>
     <w:p>
@@ -1938,7 +2131,21 @@
         <w:rPr>
           <w:lang w:val="es-MX"/>
         </w:rPr>
-        <w:t xml:space="preserve">El concepto “like” y “me gusta” son usados </w:t>
+        <w:t>El concepto “</w:t>
+      </w:r>
+      <w:proofErr w:type="spellStart"/>
+      <w:r>
+        <w:rPr>
+          <w:lang w:val="es-MX"/>
+        </w:rPr>
+        <w:t>like</w:t>
+      </w:r>
+      <w:proofErr w:type="spellEnd"/>
+      <w:r>
+        <w:rPr>
+          <w:lang w:val="es-MX"/>
+        </w:rPr>
+        <w:t xml:space="preserve">” y “me gusta” son usados </w:t>
       </w:r>
       <w:r>
         <w:rPr>
@@ -1968,7 +2175,35 @@
         <w:rPr>
           <w:lang w:val="es-MX"/>
         </w:rPr>
-        <w:t>en el nombre de sección (CogTool en lugar de Cogulator)</w:t>
+        <w:t>en el nombre de sección (</w:t>
+      </w:r>
+      <w:proofErr w:type="spellStart"/>
+      <w:r>
+        <w:rPr>
+          <w:lang w:val="es-MX"/>
+        </w:rPr>
+        <w:t>CogTool</w:t>
+      </w:r>
+      <w:proofErr w:type="spellEnd"/>
+      <w:r>
+        <w:rPr>
+          <w:lang w:val="es-MX"/>
+        </w:rPr>
+        <w:t xml:space="preserve"> en lugar de </w:t>
+      </w:r>
+      <w:proofErr w:type="spellStart"/>
+      <w:r>
+        <w:rPr>
+          <w:lang w:val="es-MX"/>
+        </w:rPr>
+        <w:t>Cogulator</w:t>
+      </w:r>
+      <w:proofErr w:type="spellEnd"/>
+      <w:r>
+        <w:rPr>
+          <w:lang w:val="es-MX"/>
+        </w:rPr>
+        <w:t>)</w:t>
       </w:r>
     </w:p>
     <w:p>
@@ -2873,6 +3108,21 @@
 </file>
 
 <file path=customXml/item1.xml><?xml version="1.0" encoding="utf-8"?>
+<p:properties xmlns:p="http://schemas.microsoft.com/office/2006/metadata/properties" xmlns:xsi="http://www.w3.org/2001/XMLSchema-instance" xmlns:pc="http://schemas.microsoft.com/office/infopath/2007/PartnerControls">
+  <documentManagement/>
+</p:properties>
+</file>
+
+<file path=customXml/item2.xml><?xml version="1.0" encoding="utf-8"?>
+<?mso-contentType ?>
+<FormTemplates xmlns="http://schemas.microsoft.com/sharepoint/v3/contenttype/forms">
+  <Display>DocumentLibraryForm</Display>
+  <Edit>DocumentLibraryForm</Edit>
+  <New>DocumentLibraryForm</New>
+</FormTemplates>
+</file>
+
+<file path=customXml/item3.xml><?xml version="1.0" encoding="utf-8"?>
 <ct:contentTypeSchema xmlns:ct="http://schemas.microsoft.com/office/2006/metadata/contentType" xmlns:ma="http://schemas.microsoft.com/office/2006/metadata/properties/metaAttributes" ct:_="" ma:_="" ma:contentTypeName="Documento" ma:contentTypeID="0x0101000DB0009F0FA958438F84ABFA8F120C29" ma:contentTypeVersion="9" ma:contentTypeDescription="Crear nuevo documento." ma:contentTypeScope="" ma:versionID="d176f8cf35b5141c5db0f867d36a942f">
   <xsd:schema xmlns:xsd="http://www.w3.org/2001/XMLSchema" xmlns:xs="http://www.w3.org/2001/XMLSchema" xmlns:p="http://schemas.microsoft.com/office/2006/metadata/properties" xmlns:ns2="7b6d508b-d81e-41a0-88ad-60b237a884f9" xmlns:ns3="4eaef476-92ed-497d-ab2f-b407e6f6ae99" targetNamespace="http://schemas.microsoft.com/office/2006/metadata/properties" ma:root="true" ma:fieldsID="a01731990e5efe094713a8bf56f025f0" ns2:_="" ns3:_="">
     <xsd:import namespace="7b6d508b-d81e-41a0-88ad-60b237a884f9"/>
@@ -3069,22 +3319,24 @@
 </ct:contentTypeSchema>
 </file>
 
-<file path=customXml/item2.xml><?xml version="1.0" encoding="utf-8"?>
-<?mso-contentType ?>
-<FormTemplates xmlns="http://schemas.microsoft.com/sharepoint/v3/contenttype/forms">
-  <Display>DocumentLibraryForm</Display>
-  <Edit>DocumentLibraryForm</Edit>
-  <New>DocumentLibraryForm</New>
-</FormTemplates>
+<file path=customXml/itemProps1.xml><?xml version="1.0" encoding="utf-8"?>
+<ds:datastoreItem xmlns:ds="http://schemas.openxmlformats.org/officeDocument/2006/customXml" ds:itemID="{7E477642-7DFD-4715-929C-EF55C535C94B}">
+  <ds:schemaRefs>
+    <ds:schemaRef ds:uri="http://schemas.microsoft.com/office/2006/metadata/properties"/>
+    <ds:schemaRef ds:uri="http://schemas.microsoft.com/office/infopath/2007/PartnerControls"/>
+  </ds:schemaRefs>
+</ds:datastoreItem>
 </file>
 
-<file path=customXml/item3.xml><?xml version="1.0" encoding="utf-8"?>
-<p:properties xmlns:p="http://schemas.microsoft.com/office/2006/metadata/properties" xmlns:xsi="http://www.w3.org/2001/XMLSchema-instance" xmlns:pc="http://schemas.microsoft.com/office/infopath/2007/PartnerControls">
-  <documentManagement/>
-</p:properties>
+<file path=customXml/itemProps2.xml><?xml version="1.0" encoding="utf-8"?>
+<ds:datastoreItem xmlns:ds="http://schemas.openxmlformats.org/officeDocument/2006/customXml" ds:itemID="{8FD41CB1-7719-4786-AFD1-2B342C7DFF14}">
+  <ds:schemaRefs>
+    <ds:schemaRef ds:uri="http://schemas.microsoft.com/sharepoint/v3/contenttype/forms"/>
+  </ds:schemaRefs>
+</ds:datastoreItem>
 </file>
 
-<file path=customXml/itemProps1.xml><?xml version="1.0" encoding="utf-8"?>
+<file path=customXml/itemProps3.xml><?xml version="1.0" encoding="utf-8"?>
 <ds:datastoreItem xmlns:ds="http://schemas.openxmlformats.org/officeDocument/2006/customXml" ds:itemID="{89446635-DD7A-45CF-9A20-B0CB0A9DD5DF}">
   <ds:schemaRefs>
     <ds:schemaRef ds:uri="http://schemas.microsoft.com/office/2006/metadata/contentType"/>
@@ -3101,21 +3353,4 @@
     <ds:schemaRef ds:uri="http://schemas.microsoft.com/internal/obd"/>
   </ds:schemaRefs>
 </ds:datastoreItem>
-</file>
-
-<file path=customXml/itemProps2.xml><?xml version="1.0" encoding="utf-8"?>
-<ds:datastoreItem xmlns:ds="http://schemas.openxmlformats.org/officeDocument/2006/customXml" ds:itemID="{8FD41CB1-7719-4786-AFD1-2B342C7DFF14}">
-  <ds:schemaRefs>
-    <ds:schemaRef ds:uri="http://schemas.microsoft.com/sharepoint/v3/contenttype/forms"/>
-  </ds:schemaRefs>
-</ds:datastoreItem>
-</file>
-
-<file path=customXml/itemProps3.xml><?xml version="1.0" encoding="utf-8"?>
-<ds:datastoreItem xmlns:ds="http://schemas.openxmlformats.org/officeDocument/2006/customXml" ds:itemID="{7E477642-7DFD-4715-929C-EF55C535C94B}">
-  <ds:schemaRefs>
-    <ds:schemaRef ds:uri="http://schemas.microsoft.com/office/2006/metadata/properties"/>
-    <ds:schemaRef ds:uri="http://schemas.microsoft.com/office/infopath/2007/PartnerControls"/>
-  </ds:schemaRefs>
-</ds:datastoreItem>
 </file>
</xml_diff>